<commit_message>
Adds custom algorithm logic. corrects distances.csv file error
</commit_message>
<xml_diff>
--- a/Task1.docx
+++ b/Task1.docx
@@ -233,7 +233,32 @@
           <w:sz w:val="20"/>
           <w:szCs w:val="20"/>
         </w:rPr>
-        <w:t>Function PlotRoute()</w:t>
+        <w:t xml:space="preserve">Function </w:t>
+      </w:r>
+      <w:proofErr w:type="spellStart"/>
+      <w:proofErr w:type="gramStart"/>
+      <w:r>
+        <w:rPr>
+          <w:sz w:val="20"/>
+          <w:szCs w:val="20"/>
+        </w:rPr>
+        <w:t>PlotRoute</w:t>
+      </w:r>
+      <w:proofErr w:type="spellEnd"/>
+      <w:r>
+        <w:rPr>
+          <w:sz w:val="20"/>
+          <w:szCs w:val="20"/>
+        </w:rPr>
+        <w:t>(</w:t>
+      </w:r>
+      <w:proofErr w:type="gramEnd"/>
+      <w:r>
+        <w:rPr>
+          <w:sz w:val="20"/>
+          <w:szCs w:val="20"/>
+        </w:rPr>
+        <w:t>)</w:t>
       </w:r>
     </w:p>
     <w:p>
@@ -250,8 +275,17 @@
           <w:sz w:val="20"/>
           <w:szCs w:val="20"/>
         </w:rPr>
-        <w:t>CREATE empty list route_list</w:t>
-      </w:r>
+        <w:t xml:space="preserve">CREATE empty list </w:t>
+      </w:r>
+      <w:proofErr w:type="spellStart"/>
+      <w:r>
+        <w:rPr>
+          <w:sz w:val="20"/>
+          <w:szCs w:val="20"/>
+        </w:rPr>
+        <w:t>route_list</w:t>
+      </w:r>
+      <w:proofErr w:type="spellEnd"/>
     </w:p>
     <w:p>
       <w:pPr>
@@ -267,8 +301,17 @@
           <w:sz w:val="20"/>
           <w:szCs w:val="20"/>
         </w:rPr>
-        <w:t>CREATE list unvisited_addresses</w:t>
-      </w:r>
+        <w:t xml:space="preserve">CREATE list </w:t>
+      </w:r>
+      <w:proofErr w:type="spellStart"/>
+      <w:r>
+        <w:rPr>
+          <w:sz w:val="20"/>
+          <w:szCs w:val="20"/>
+        </w:rPr>
+        <w:t>unvisited_addresses</w:t>
+      </w:r>
+      <w:proofErr w:type="spellEnd"/>
       <w:r>
         <w:rPr>
           <w:sz w:val="20"/>
@@ -347,7 +390,46 @@
           <w:sz w:val="20"/>
           <w:szCs w:val="20"/>
         </w:rPr>
-        <w:t xml:space="preserve"> unvisited_addresses != 0 {</w:t>
+        <w:t xml:space="preserve"> </w:t>
+      </w:r>
+      <w:proofErr w:type="spellStart"/>
+      <w:r>
+        <w:rPr>
+          <w:sz w:val="20"/>
+          <w:szCs w:val="20"/>
+        </w:rPr>
+        <w:t>unvisited_</w:t>
+      </w:r>
+      <w:proofErr w:type="gramStart"/>
+      <w:r>
+        <w:rPr>
+          <w:sz w:val="20"/>
+          <w:szCs w:val="20"/>
+        </w:rPr>
+        <w:t>addresses</w:t>
+      </w:r>
+      <w:proofErr w:type="spellEnd"/>
+      <w:r>
+        <w:rPr>
+          <w:sz w:val="20"/>
+          <w:szCs w:val="20"/>
+        </w:rPr>
+        <w:t xml:space="preserve"> !</w:t>
+      </w:r>
+      <w:proofErr w:type="gramEnd"/>
+      <w:r>
+        <w:rPr>
+          <w:sz w:val="20"/>
+          <w:szCs w:val="20"/>
+        </w:rPr>
+        <w:t>= 0 {</w:t>
+      </w:r>
+      <w:r>
+        <w:rPr>
+          <w:sz w:val="20"/>
+          <w:szCs w:val="20"/>
+        </w:rPr>
+        <w:tab/>
       </w:r>
     </w:p>
     <w:p>
@@ -378,7 +460,23 @@
           <w:sz w:val="20"/>
           <w:szCs w:val="20"/>
         </w:rPr>
-        <w:t xml:space="preserve">SET curr_location = </w:t>
+        <w:t xml:space="preserve">SET </w:t>
+      </w:r>
+      <w:proofErr w:type="spellStart"/>
+      <w:r>
+        <w:rPr>
+          <w:sz w:val="20"/>
+          <w:szCs w:val="20"/>
+        </w:rPr>
+        <w:t>curr_location</w:t>
+      </w:r>
+      <w:proofErr w:type="spellEnd"/>
+      <w:r>
+        <w:rPr>
+          <w:sz w:val="20"/>
+          <w:szCs w:val="20"/>
+        </w:rPr>
+        <w:t xml:space="preserve"> = </w:t>
       </w:r>
       <w:r>
         <w:rPr>
@@ -403,7 +501,23 @@
           <w:sz w:val="20"/>
           <w:szCs w:val="20"/>
         </w:rPr>
-        <w:t xml:space="preserve">SET next_address = </w:t>
+        <w:t xml:space="preserve">SET </w:t>
+      </w:r>
+      <w:proofErr w:type="spellStart"/>
+      <w:r>
+        <w:rPr>
+          <w:sz w:val="20"/>
+          <w:szCs w:val="20"/>
+        </w:rPr>
+        <w:t>next_address</w:t>
+      </w:r>
+      <w:proofErr w:type="spellEnd"/>
+      <w:r>
+        <w:rPr>
+          <w:sz w:val="20"/>
+          <w:szCs w:val="20"/>
+        </w:rPr>
+        <w:t xml:space="preserve"> = </w:t>
       </w:r>
       <w:r>
         <w:rPr>
@@ -428,7 +542,23 @@
           <w:sz w:val="20"/>
           <w:szCs w:val="20"/>
         </w:rPr>
-        <w:t>SET min_distance = ∞</w:t>
+        <w:t xml:space="preserve">SET </w:t>
+      </w:r>
+      <w:proofErr w:type="spellStart"/>
+      <w:r>
+        <w:rPr>
+          <w:sz w:val="20"/>
+          <w:szCs w:val="20"/>
+        </w:rPr>
+        <w:t>min_distance</w:t>
+      </w:r>
+      <w:proofErr w:type="spellEnd"/>
+      <w:r>
+        <w:rPr>
+          <w:sz w:val="20"/>
+          <w:szCs w:val="20"/>
+        </w:rPr>
+        <w:t xml:space="preserve"> = ∞</w:t>
       </w:r>
     </w:p>
     <w:p>
@@ -446,7 +576,48 @@
           <w:sz w:val="20"/>
           <w:szCs w:val="20"/>
         </w:rPr>
-        <w:t>FOR i=0 to unvisited_addresses.length {</w:t>
+        <w:t xml:space="preserve">FOR </w:t>
+      </w:r>
+      <w:proofErr w:type="spellStart"/>
+      <w:r>
+        <w:rPr>
+          <w:sz w:val="20"/>
+          <w:szCs w:val="20"/>
+        </w:rPr>
+        <w:t>i</w:t>
+      </w:r>
+      <w:proofErr w:type="spellEnd"/>
+      <w:r>
+        <w:rPr>
+          <w:sz w:val="20"/>
+          <w:szCs w:val="20"/>
+        </w:rPr>
+        <w:t xml:space="preserve">=0 to </w:t>
+      </w:r>
+      <w:proofErr w:type="spellStart"/>
+      <w:r>
+        <w:rPr>
+          <w:sz w:val="20"/>
+          <w:szCs w:val="20"/>
+        </w:rPr>
+        <w:t>unvisited_</w:t>
+      </w:r>
+      <w:proofErr w:type="gramStart"/>
+      <w:r>
+        <w:rPr>
+          <w:sz w:val="20"/>
+          <w:szCs w:val="20"/>
+        </w:rPr>
+        <w:t>addresses.length</w:t>
+      </w:r>
+      <w:proofErr w:type="spellEnd"/>
+      <w:proofErr w:type="gramEnd"/>
+      <w:r>
+        <w:rPr>
+          <w:sz w:val="20"/>
+          <w:szCs w:val="20"/>
+        </w:rPr>
+        <w:t xml:space="preserve"> {</w:t>
       </w:r>
     </w:p>
     <w:p>
@@ -465,7 +636,55 @@
           <w:szCs w:val="20"/>
         </w:rPr>
         <w:tab/>
-        <w:t>SET selected_address = unvisited_address[i]</w:t>
+        <w:t xml:space="preserve">SET </w:t>
+      </w:r>
+      <w:proofErr w:type="spellStart"/>
+      <w:r>
+        <w:rPr>
+          <w:sz w:val="20"/>
+          <w:szCs w:val="20"/>
+        </w:rPr>
+        <w:t>selected_address</w:t>
+      </w:r>
+      <w:proofErr w:type="spellEnd"/>
+      <w:r>
+        <w:rPr>
+          <w:sz w:val="20"/>
+          <w:szCs w:val="20"/>
+        </w:rPr>
+        <w:t xml:space="preserve"> = </w:t>
+      </w:r>
+      <w:proofErr w:type="spellStart"/>
+      <w:r>
+        <w:rPr>
+          <w:sz w:val="20"/>
+          <w:szCs w:val="20"/>
+        </w:rPr>
+        <w:t>unvisited_address</w:t>
+      </w:r>
+      <w:proofErr w:type="spellEnd"/>
+      <w:r>
+        <w:rPr>
+          <w:sz w:val="20"/>
+          <w:szCs w:val="20"/>
+        </w:rPr>
+        <w:t>[</w:t>
+      </w:r>
+      <w:proofErr w:type="spellStart"/>
+      <w:r>
+        <w:rPr>
+          <w:sz w:val="20"/>
+          <w:szCs w:val="20"/>
+        </w:rPr>
+        <w:t>i</w:t>
+      </w:r>
+      <w:proofErr w:type="spellEnd"/>
+      <w:r>
+        <w:rPr>
+          <w:sz w:val="20"/>
+          <w:szCs w:val="20"/>
+        </w:rPr>
+        <w:t>]</w:t>
       </w:r>
     </w:p>
     <w:p>
@@ -484,7 +703,48 @@
           <w:szCs w:val="20"/>
         </w:rPr>
         <w:tab/>
-        <w:t>SET distance = ABSOLUTE VALUE(curr_location – selected_address)</w:t>
+        <w:t xml:space="preserve">SET distance = ABSOLUTE </w:t>
+      </w:r>
+      <w:proofErr w:type="gramStart"/>
+      <w:r>
+        <w:rPr>
+          <w:sz w:val="20"/>
+          <w:szCs w:val="20"/>
+        </w:rPr>
+        <w:t>VALUE(</w:t>
+      </w:r>
+      <w:proofErr w:type="spellStart"/>
+      <w:proofErr w:type="gramEnd"/>
+      <w:r>
+        <w:rPr>
+          <w:sz w:val="20"/>
+          <w:szCs w:val="20"/>
+        </w:rPr>
+        <w:t>curr_location</w:t>
+      </w:r>
+      <w:proofErr w:type="spellEnd"/>
+      <w:r>
+        <w:rPr>
+          <w:sz w:val="20"/>
+          <w:szCs w:val="20"/>
+        </w:rPr>
+        <w:t xml:space="preserve"> – </w:t>
+      </w:r>
+      <w:proofErr w:type="spellStart"/>
+      <w:r>
+        <w:rPr>
+          <w:sz w:val="20"/>
+          <w:szCs w:val="20"/>
+        </w:rPr>
+        <w:t>selected_address</w:t>
+      </w:r>
+      <w:proofErr w:type="spellEnd"/>
+      <w:r>
+        <w:rPr>
+          <w:sz w:val="20"/>
+          <w:szCs w:val="20"/>
+        </w:rPr>
+        <w:t>)</w:t>
       </w:r>
       <w:r>
         <w:rPr>
@@ -510,8 +770,33 @@
           <w:szCs w:val="20"/>
         </w:rPr>
         <w:tab/>
-        <w:t>IF distance LESS THAN min_distance{</w:t>
-      </w:r>
+        <w:t xml:space="preserve">IF distance LESS THAN </w:t>
+      </w:r>
+      <w:proofErr w:type="spellStart"/>
+      <w:r>
+        <w:rPr>
+          <w:sz w:val="20"/>
+          <w:szCs w:val="20"/>
+        </w:rPr>
+        <w:t>min_</w:t>
+      </w:r>
+      <w:proofErr w:type="gramStart"/>
+      <w:r>
+        <w:rPr>
+          <w:sz w:val="20"/>
+          <w:szCs w:val="20"/>
+        </w:rPr>
+        <w:t>distance</w:t>
+      </w:r>
+      <w:proofErr w:type="spellEnd"/>
+      <w:r>
+        <w:rPr>
+          <w:sz w:val="20"/>
+          <w:szCs w:val="20"/>
+        </w:rPr>
+        <w:t>{</w:t>
+      </w:r>
+      <w:proofErr w:type="gramEnd"/>
     </w:p>
     <w:p>
       <w:pPr>
@@ -536,7 +821,23 @@
           <w:szCs w:val="20"/>
         </w:rPr>
         <w:tab/>
-        <w:t>SET min_distance = distance</w:t>
+        <w:t xml:space="preserve">SET </w:t>
+      </w:r>
+      <w:proofErr w:type="spellStart"/>
+      <w:r>
+        <w:rPr>
+          <w:sz w:val="20"/>
+          <w:szCs w:val="20"/>
+        </w:rPr>
+        <w:t>min_distance</w:t>
+      </w:r>
+      <w:proofErr w:type="spellEnd"/>
+      <w:r>
+        <w:rPr>
+          <w:sz w:val="20"/>
+          <w:szCs w:val="20"/>
+        </w:rPr>
+        <w:t xml:space="preserve"> = distance</w:t>
       </w:r>
     </w:p>
     <w:p>
@@ -562,7 +863,39 @@
           <w:szCs w:val="20"/>
         </w:rPr>
         <w:tab/>
-        <w:t xml:space="preserve">SET next_address = selected_address </w:t>
+        <w:t xml:space="preserve">SET </w:t>
+      </w:r>
+      <w:proofErr w:type="spellStart"/>
+      <w:r>
+        <w:rPr>
+          <w:sz w:val="20"/>
+          <w:szCs w:val="20"/>
+        </w:rPr>
+        <w:t>next_address</w:t>
+      </w:r>
+      <w:proofErr w:type="spellEnd"/>
+      <w:r>
+        <w:rPr>
+          <w:sz w:val="20"/>
+          <w:szCs w:val="20"/>
+        </w:rPr>
+        <w:t xml:space="preserve"> = </w:t>
+      </w:r>
+      <w:proofErr w:type="spellStart"/>
+      <w:r>
+        <w:rPr>
+          <w:sz w:val="20"/>
+          <w:szCs w:val="20"/>
+        </w:rPr>
+        <w:t>selected_address</w:t>
+      </w:r>
+      <w:proofErr w:type="spellEnd"/>
+      <w:r>
+        <w:rPr>
+          <w:sz w:val="20"/>
+          <w:szCs w:val="20"/>
+        </w:rPr>
+        <w:t xml:space="preserve"> </w:t>
       </w:r>
     </w:p>
     <w:p>
@@ -617,7 +950,39 @@
           <w:sz w:val="20"/>
           <w:szCs w:val="20"/>
         </w:rPr>
-        <w:t>APPEND route_list(next_address)</w:t>
+        <w:t xml:space="preserve">APPEND </w:t>
+      </w:r>
+      <w:proofErr w:type="spellStart"/>
+      <w:r>
+        <w:rPr>
+          <w:sz w:val="20"/>
+          <w:szCs w:val="20"/>
+        </w:rPr>
+        <w:t>route_list</w:t>
+      </w:r>
+      <w:proofErr w:type="spellEnd"/>
+      <w:r>
+        <w:rPr>
+          <w:sz w:val="20"/>
+          <w:szCs w:val="20"/>
+        </w:rPr>
+        <w:t>(</w:t>
+      </w:r>
+      <w:proofErr w:type="spellStart"/>
+      <w:r>
+        <w:rPr>
+          <w:sz w:val="20"/>
+          <w:szCs w:val="20"/>
+        </w:rPr>
+        <w:t>next_address</w:t>
+      </w:r>
+      <w:proofErr w:type="spellEnd"/>
+      <w:r>
+        <w:rPr>
+          <w:sz w:val="20"/>
+          <w:szCs w:val="20"/>
+        </w:rPr>
+        <w:t>)</w:t>
       </w:r>
     </w:p>
     <w:p>
@@ -635,7 +1000,39 @@
           <w:sz w:val="20"/>
           <w:szCs w:val="20"/>
         </w:rPr>
-        <w:t>REMOVE unvisited_addresses(selected_address)</w:t>
+        <w:t xml:space="preserve">REMOVE </w:t>
+      </w:r>
+      <w:proofErr w:type="spellStart"/>
+      <w:r>
+        <w:rPr>
+          <w:sz w:val="20"/>
+          <w:szCs w:val="20"/>
+        </w:rPr>
+        <w:t>unvisited_addresses</w:t>
+      </w:r>
+      <w:proofErr w:type="spellEnd"/>
+      <w:r>
+        <w:rPr>
+          <w:sz w:val="20"/>
+          <w:szCs w:val="20"/>
+        </w:rPr>
+        <w:t>(</w:t>
+      </w:r>
+      <w:proofErr w:type="spellStart"/>
+      <w:r>
+        <w:rPr>
+          <w:sz w:val="20"/>
+          <w:szCs w:val="20"/>
+        </w:rPr>
+        <w:t>selected_address</w:t>
+      </w:r>
+      <w:proofErr w:type="spellEnd"/>
+      <w:r>
+        <w:rPr>
+          <w:sz w:val="20"/>
+          <w:szCs w:val="20"/>
+        </w:rPr>
+        <w:t>)</w:t>
       </w:r>
     </w:p>
     <w:p>
@@ -653,8 +1050,33 @@
           <w:sz w:val="20"/>
           <w:szCs w:val="20"/>
         </w:rPr>
-        <w:t>SET curr_location = next_address</w:t>
-      </w:r>
+        <w:t xml:space="preserve">SET </w:t>
+      </w:r>
+      <w:proofErr w:type="spellStart"/>
+      <w:r>
+        <w:rPr>
+          <w:sz w:val="20"/>
+          <w:szCs w:val="20"/>
+        </w:rPr>
+        <w:t>curr_location</w:t>
+      </w:r>
+      <w:proofErr w:type="spellEnd"/>
+      <w:r>
+        <w:rPr>
+          <w:sz w:val="20"/>
+          <w:szCs w:val="20"/>
+        </w:rPr>
+        <w:t xml:space="preserve"> = </w:t>
+      </w:r>
+      <w:proofErr w:type="spellStart"/>
+      <w:r>
+        <w:rPr>
+          <w:sz w:val="20"/>
+          <w:szCs w:val="20"/>
+        </w:rPr>
+        <w:t>next_address</w:t>
+      </w:r>
+      <w:proofErr w:type="spellEnd"/>
     </w:p>
     <w:p>
       <w:pPr>
@@ -687,7 +1109,23 @@
           <w:sz w:val="20"/>
           <w:szCs w:val="20"/>
         </w:rPr>
-        <w:t>APPEND route_list(home)</w:t>
+        <w:t xml:space="preserve">APPEND </w:t>
+      </w:r>
+      <w:proofErr w:type="spellStart"/>
+      <w:r>
+        <w:rPr>
+          <w:sz w:val="20"/>
+          <w:szCs w:val="20"/>
+        </w:rPr>
+        <w:t>route_list</w:t>
+      </w:r>
+      <w:proofErr w:type="spellEnd"/>
+      <w:r>
+        <w:rPr>
+          <w:sz w:val="20"/>
+          <w:szCs w:val="20"/>
+        </w:rPr>
+        <w:t>(home)</w:t>
       </w:r>
     </w:p>
     <w:p>
@@ -704,7 +1142,32 @@
           <w:sz w:val="20"/>
           <w:szCs w:val="20"/>
         </w:rPr>
-        <w:t>END PlotRoute()</w:t>
+        <w:t xml:space="preserve">END </w:t>
+      </w:r>
+      <w:proofErr w:type="spellStart"/>
+      <w:proofErr w:type="gramStart"/>
+      <w:r>
+        <w:rPr>
+          <w:sz w:val="20"/>
+          <w:szCs w:val="20"/>
+        </w:rPr>
+        <w:t>PlotRoute</w:t>
+      </w:r>
+      <w:proofErr w:type="spellEnd"/>
+      <w:r>
+        <w:rPr>
+          <w:sz w:val="20"/>
+          <w:szCs w:val="20"/>
+        </w:rPr>
+        <w:t>(</w:t>
+      </w:r>
+      <w:proofErr w:type="gramEnd"/>
+      <w:r>
+        <w:rPr>
+          <w:sz w:val="20"/>
+          <w:szCs w:val="20"/>
+        </w:rPr>
+        <w:t>)</w:t>
       </w:r>
       <w:r>
         <w:rPr>
@@ -739,7 +1202,23 @@
           <w:sz w:val="20"/>
           <w:szCs w:val="20"/>
         </w:rPr>
-        <w:t xml:space="preserve">I will be using the Pycharm IDE, with Python 3.12 on my Windows 11 Dell </w:t>
+        <w:t xml:space="preserve">I will be using the </w:t>
+      </w:r>
+      <w:proofErr w:type="spellStart"/>
+      <w:r>
+        <w:rPr>
+          <w:sz w:val="20"/>
+          <w:szCs w:val="20"/>
+        </w:rPr>
+        <w:t>Pycharm</w:t>
+      </w:r>
+      <w:proofErr w:type="spellEnd"/>
+      <w:r>
+        <w:rPr>
+          <w:sz w:val="20"/>
+          <w:szCs w:val="20"/>
+        </w:rPr>
+        <w:t xml:space="preserve"> IDE, with Python 3.12 on my Windows 11 Dell </w:t>
       </w:r>
       <w:r>
         <w:rPr>
@@ -760,7 +1239,39 @@
           <w:sz w:val="20"/>
           <w:szCs w:val="20"/>
         </w:rPr>
-        <w:t>13th Gen Intel(R) Core(TM) i7-1360P, 2200 Mhz, 12 Core(s), 16 Logical Processor(s)</w:t>
+        <w:t xml:space="preserve">13th Gen Intel(R) </w:t>
+      </w:r>
+      <w:proofErr w:type="gramStart"/>
+      <w:r>
+        <w:rPr>
+          <w:sz w:val="20"/>
+          <w:szCs w:val="20"/>
+        </w:rPr>
+        <w:t>Core(</w:t>
+      </w:r>
+      <w:proofErr w:type="gramEnd"/>
+      <w:r>
+        <w:rPr>
+          <w:sz w:val="20"/>
+          <w:szCs w:val="20"/>
+        </w:rPr>
+        <w:t xml:space="preserve">TM) i7-1360P, 2200 </w:t>
+      </w:r>
+      <w:proofErr w:type="spellStart"/>
+      <w:r>
+        <w:rPr>
+          <w:sz w:val="20"/>
+          <w:szCs w:val="20"/>
+        </w:rPr>
+        <w:t>Mhz</w:t>
+      </w:r>
+      <w:proofErr w:type="spellEnd"/>
+      <w:r>
+        <w:rPr>
+          <w:sz w:val="20"/>
+          <w:szCs w:val="20"/>
+        </w:rPr>
+        <w:t>, 12 Core(s), 16 Logical Processor(s)</w:t>
       </w:r>
     </w:p>
     <w:p>
@@ -904,12 +1415,21 @@
                 <w:szCs w:val="20"/>
               </w:rPr>
             </w:pPr>
+            <w:proofErr w:type="gramStart"/>
             <w:r>
               <w:rPr>
                 <w:sz w:val="20"/>
                 <w:szCs w:val="20"/>
               </w:rPr>
-              <w:t>O(1)</w:t>
+              <w:t>O(</w:t>
+            </w:r>
+            <w:proofErr w:type="gramEnd"/>
+            <w:r>
+              <w:rPr>
+                <w:sz w:val="20"/>
+                <w:szCs w:val="20"/>
+              </w:rPr>
+              <w:t>1)</w:t>
             </w:r>
           </w:p>
         </w:tc>
@@ -969,12 +1489,21 @@
                 <w:szCs w:val="20"/>
               </w:rPr>
             </w:pPr>
+            <w:proofErr w:type="gramStart"/>
             <w:r>
               <w:rPr>
                 <w:sz w:val="20"/>
                 <w:szCs w:val="20"/>
               </w:rPr>
-              <w:t>O(1)</w:t>
+              <w:t>O(</w:t>
+            </w:r>
+            <w:proofErr w:type="gramEnd"/>
+            <w:r>
+              <w:rPr>
+                <w:sz w:val="20"/>
+                <w:szCs w:val="20"/>
+              </w:rPr>
+              <w:t>1)</w:t>
             </w:r>
           </w:p>
         </w:tc>
@@ -1034,12 +1563,21 @@
                 <w:szCs w:val="20"/>
               </w:rPr>
             </w:pPr>
+            <w:proofErr w:type="gramStart"/>
             <w:r>
               <w:rPr>
                 <w:sz w:val="20"/>
                 <w:szCs w:val="20"/>
               </w:rPr>
-              <w:t>O(1)</w:t>
+              <w:t>O(</w:t>
+            </w:r>
+            <w:proofErr w:type="gramEnd"/>
+            <w:r>
+              <w:rPr>
+                <w:sz w:val="20"/>
+                <w:szCs w:val="20"/>
+              </w:rPr>
+              <w:t>1)</w:t>
             </w:r>
           </w:p>
         </w:tc>
@@ -1054,12 +1592,21 @@
                 <w:szCs w:val="20"/>
               </w:rPr>
             </w:pPr>
+            <w:proofErr w:type="gramStart"/>
             <w:r>
               <w:rPr>
                 <w:sz w:val="20"/>
                 <w:szCs w:val="20"/>
               </w:rPr>
-              <w:t>O(1)</w:t>
+              <w:t>O(</w:t>
+            </w:r>
+            <w:proofErr w:type="gramEnd"/>
+            <w:r>
+              <w:rPr>
+                <w:sz w:val="20"/>
+                <w:szCs w:val="20"/>
+              </w:rPr>
+              <w:t>1)</w:t>
             </w:r>
           </w:p>
         </w:tc>
@@ -1079,12 +1626,30 @@
                 <w:szCs w:val="20"/>
               </w:rPr>
             </w:pPr>
+            <w:proofErr w:type="spellStart"/>
+            <w:proofErr w:type="gramStart"/>
             <w:r>
               <w:rPr>
                 <w:sz w:val="20"/>
                 <w:szCs w:val="20"/>
               </w:rPr>
-              <w:t>PlotRoute() function</w:t>
+              <w:t>PlotRoute</w:t>
+            </w:r>
+            <w:proofErr w:type="spellEnd"/>
+            <w:r>
+              <w:rPr>
+                <w:sz w:val="20"/>
+                <w:szCs w:val="20"/>
+              </w:rPr>
+              <w:t>(</w:t>
+            </w:r>
+            <w:proofErr w:type="gramEnd"/>
+            <w:r>
+              <w:rPr>
+                <w:sz w:val="20"/>
+                <w:szCs w:val="20"/>
+              </w:rPr>
+              <w:t>) function</w:t>
             </w:r>
           </w:p>
         </w:tc>
@@ -1149,7 +1714,23 @@
                 <w:sz w:val="20"/>
                 <w:szCs w:val="20"/>
               </w:rPr>
-              <w:t>Iterating through route_list to deliver packages on set route</w:t>
+              <w:t xml:space="preserve">Iterating through </w:t>
+            </w:r>
+            <w:proofErr w:type="spellStart"/>
+            <w:r>
+              <w:rPr>
+                <w:sz w:val="20"/>
+                <w:szCs w:val="20"/>
+              </w:rPr>
+              <w:t>route_list</w:t>
+            </w:r>
+            <w:proofErr w:type="spellEnd"/>
+            <w:r>
+              <w:rPr>
+                <w:sz w:val="20"/>
+                <w:szCs w:val="20"/>
+              </w:rPr>
+              <w:t xml:space="preserve"> to deliver packages on set route</w:t>
             </w:r>
           </w:p>
         </w:tc>
@@ -1333,7 +1914,23 @@
           <w:sz w:val="20"/>
           <w:szCs w:val="20"/>
         </w:rPr>
-        <w:t>The time complexity for the entire program will be O(n^2).Using a self-adjusting data structure and algorithm will make the program efficient. Using object-oriented-programming and lots of comments will make the program easy to maintain.</w:t>
+        <w:t>The time complexity for the entire program will be O(n^2</w:t>
+      </w:r>
+      <w:proofErr w:type="gramStart"/>
+      <w:r>
+        <w:rPr>
+          <w:sz w:val="20"/>
+          <w:szCs w:val="20"/>
+        </w:rPr>
+        <w:t>).Using</w:t>
+      </w:r>
+      <w:proofErr w:type="gramEnd"/>
+      <w:r>
+        <w:rPr>
+          <w:sz w:val="20"/>
+          <w:szCs w:val="20"/>
+        </w:rPr>
+        <w:t xml:space="preserve"> a self-adjusting data structure and algorithm will make the program efficient. Using object-oriented-programming and lots of comments will make the program easy to maintain.</w:t>
       </w:r>
     </w:p>
     <w:p>
@@ -1455,7 +2052,23 @@
           <w:sz w:val="20"/>
           <w:szCs w:val="20"/>
         </w:rPr>
-        <w:t xml:space="preserve"> Zybooks – C950: Data Structures and Algorithms II</w:t>
+        <w:t xml:space="preserve"> </w:t>
+      </w:r>
+      <w:proofErr w:type="spellStart"/>
+      <w:r>
+        <w:rPr>
+          <w:sz w:val="20"/>
+          <w:szCs w:val="20"/>
+        </w:rPr>
+        <w:t>Zybooks</w:t>
+      </w:r>
+      <w:proofErr w:type="spellEnd"/>
+      <w:r>
+        <w:rPr>
+          <w:sz w:val="20"/>
+          <w:szCs w:val="20"/>
+        </w:rPr>
+        <w:t xml:space="preserve"> – C950: Data Structures and Algorithms II</w:t>
       </w:r>
     </w:p>
     <w:p>

</xml_diff>